<commit_message>
Uploaded Arabic Development - chm notes Uploaded export / import files
</commit_message>
<xml_diff>
--- a/accounting-other-languages/arabic-accounting/arabic-mssql-collation.docx
+++ b/accounting-other-languages/arabic-accounting/arabic-mssql-collation.docx
@@ -4,7 +4,7 @@
   <w:body>
     <w:p>
       <w:pPr>
-        <w:pStyle w:val="Heading1"/>
+        <w:pStyle w:val="1"/>
         <w:rPr>
           <w:lang w:val="en-US"/>
         </w:rPr>
@@ -18,7 +18,7 @@
     </w:p>
     <w:p>
       <w:pPr>
-        <w:pStyle w:val="Heading2"/>
+        <w:pStyle w:val="2"/>
         <w:rPr>
           <w:lang w:val="en-US"/>
         </w:rPr>
@@ -32,7 +32,7 @@
     </w:p>
     <w:p>
       <w:pPr>
-        <w:pStyle w:val="IntenseQuote"/>
+        <w:pStyle w:val="a8"/>
         <w:jc w:val="left"/>
         <w:rPr>
           <w:lang w:val="en-US"/>
@@ -57,7 +57,7 @@
     </w:p>
     <w:p>
       <w:pPr>
-        <w:pStyle w:val="Heading2"/>
+        <w:pStyle w:val="2"/>
         <w:rPr>
           <w:lang w:val="en-US"/>
         </w:rPr>
@@ -79,19 +79,7 @@
         <w:rPr>
           <w:lang w:val="en-US"/>
         </w:rPr>
-        <w:t xml:space="preserve">You may need to close </w:t>
-      </w:r>
-      <w:r>
-        <w:rPr>
-          <w:lang w:val="en-US"/>
-        </w:rPr>
-        <w:t xml:space="preserve">Setup -&gt; Documents </w:t>
-      </w:r>
-      <w:r>
-        <w:rPr>
-          <w:lang w:val="en-US"/>
-        </w:rPr>
-        <w:t xml:space="preserve">and change sign in to a different language to make the options for each document type active again. </w:t>
+        <w:t xml:space="preserve">You may need to close Setup -&gt; Documents and change sign in to a different language to make the options for each document type active again. </w:t>
       </w:r>
     </w:p>
     <w:p>
@@ -205,43 +193,7 @@
         <w:rPr>
           <w:lang w:val="en-US"/>
         </w:rPr>
-        <w:t xml:space="preserve">Reopening the MSSQL with </w:t>
-      </w:r>
-      <w:r>
-        <w:rPr>
-          <w:lang w:val="en-US"/>
-        </w:rPr>
-        <w:t xml:space="preserve">a different </w:t>
-      </w:r>
-      <w:r>
-        <w:rPr>
-          <w:lang w:val="en-US"/>
-        </w:rPr>
-        <w:t>Username “</w:t>
-      </w:r>
-      <w:r>
-        <w:rPr>
-          <w:lang w:val="en-US"/>
-        </w:rPr>
-        <w:t>English</w:t>
-      </w:r>
-      <w:r>
-        <w:rPr>
-          <w:lang w:val="en-US"/>
-        </w:rPr>
-        <w:t xml:space="preserve">” – </w:t>
-      </w:r>
-      <w:r>
-        <w:rPr>
-          <w:lang w:val="en-US"/>
-        </w:rPr>
-        <w:t xml:space="preserve">Document setup is </w:t>
-      </w:r>
-      <w:r>
-        <w:rPr>
-          <w:lang w:val="en-US"/>
-        </w:rPr>
-        <w:t>active.</w:t>
+        <w:t>Reopening the MSSQL with a different Username “English” – Document setup is active.</w:t>
       </w:r>
     </w:p>
     <w:p>
@@ -315,7 +267,7 @@
     </w:p>
     <w:p>
       <w:pPr>
-        <w:pStyle w:val="Heading2"/>
+        <w:pStyle w:val="2"/>
         <w:rPr>
           <w:lang w:val="en-US"/>
         </w:rPr>
@@ -403,7 +355,7 @@
     </w:p>
     <w:p>
       <w:pPr>
-        <w:pStyle w:val="Heading1"/>
+        <w:pStyle w:val="1"/>
         <w:rPr>
           <w:lang w:val="en-US"/>
         </w:rPr>
@@ -496,7 +448,7 @@
     </w:p>
     <w:p>
       <w:pPr>
-        <w:pStyle w:val="IntenseQuote"/>
+        <w:pStyle w:val="a8"/>
         <w:jc w:val="left"/>
         <w:rPr>
           <w:lang w:val="en-US"/>
@@ -512,7 +464,7 @@
     </w:p>
     <w:p>
       <w:pPr>
-        <w:pStyle w:val="IntenseQuote"/>
+        <w:pStyle w:val="a8"/>
         <w:jc w:val="left"/>
         <w:rPr>
           <w:lang w:val="en-US"/>
@@ -527,7 +479,7 @@
     </w:p>
     <w:p>
       <w:pPr>
-        <w:pStyle w:val="IntenseQuote"/>
+        <w:pStyle w:val="a8"/>
         <w:jc w:val="left"/>
         <w:rPr>
           <w:lang w:val="en-US"/>
@@ -603,7 +555,7 @@
     </w:p>
     <w:p>
       <w:pPr>
-        <w:pStyle w:val="Heading1"/>
+        <w:pStyle w:val="1"/>
         <w:rPr>
           <w:lang w:val="en-US"/>
         </w:rPr>
@@ -1011,7 +963,7 @@
     </w:p>
     <w:p>
       <w:pPr>
-        <w:pStyle w:val="Heading1"/>
+        <w:pStyle w:val="1"/>
         <w:rPr>
           <w:lang w:val="en-US"/>
         </w:rPr>
@@ -1025,7 +977,7 @@
     </w:p>
     <w:p>
       <w:pPr>
-        <w:pStyle w:val="Heading2"/>
+        <w:pStyle w:val="2"/>
         <w:rPr>
           <w:lang w:val="en-US"/>
         </w:rPr>
@@ -1039,7 +991,7 @@
     </w:p>
     <w:p>
       <w:pPr>
-        <w:pStyle w:val="Heading3"/>
+        <w:pStyle w:val="3"/>
         <w:rPr>
           <w:lang w:val="en-US"/>
         </w:rPr>
@@ -1061,14 +1013,16 @@
         <w:rPr>
           <w:lang w:val="en-US"/>
         </w:rPr>
-        <w:t xml:space="preserve">Spreadsheet </w:t>
-      </w:r>
-      <w:r>
-        <w:rPr>
-          <w:lang w:val="en-US"/>
-        </w:rPr>
-        <w:t>Export and import accounts</w:t>
-      </w:r>
+        <w:t xml:space="preserve">Spreadsheet Export and import accounts </w:t>
+      </w:r>
+      <w:proofErr w:type="gramStart"/>
+      <w:r>
+        <w:rPr>
+          <w:lang w:val="en-US"/>
+        </w:rPr>
+        <w:t>does</w:t>
+      </w:r>
+      <w:proofErr w:type="gramEnd"/>
       <w:r>
         <w:rPr>
           <w:lang w:val="en-US"/>
@@ -1080,9 +1034,57 @@
         <w:rPr>
           <w:lang w:val="en-US"/>
         </w:rPr>
-        <w:t>does</w:t>
+        <w:t>not :</w:t>
       </w:r>
       <w:proofErr w:type="gramEnd"/>
+    </w:p>
+    <w:p>
+      <w:pPr>
+        <w:rPr>
+          <w:lang w:val="en-US"/>
+        </w:rPr>
+      </w:pPr>
+      <w:r>
+        <w:rPr>
+          <w:lang w:val="en-US"/>
+        </w:rPr>
+        <w:t xml:space="preserve">Import sub accounts. </w:t>
+      </w:r>
+      <w:proofErr w:type="gramStart"/>
+      <w:r>
+        <w:rPr>
+          <w:lang w:val="en-US"/>
+        </w:rPr>
+        <w:t>Need</w:t>
+      </w:r>
+      <w:proofErr w:type="gramEnd"/>
+      <w:r>
+        <w:rPr>
+          <w:lang w:val="en-US"/>
+        </w:rPr>
+        <w:t xml:space="preserve"> to delete and recreate sub accounts.</w:t>
+      </w:r>
+    </w:p>
+    <w:p>
+      <w:pPr>
+        <w:rPr>
+          <w:lang w:val="en-US"/>
+        </w:rPr>
+      </w:pPr>
+      <w:r>
+        <w:rPr>
+          <w:lang w:val="en-US"/>
+        </w:rPr>
+        <w:t xml:space="preserve">Similarly for VAT accounts need to delete and recreate. Need to concentrate on Tax percentages. The User reports -&gt; Tax will point </w:t>
+      </w:r>
+      <w:proofErr w:type="gramStart"/>
+      <w:r>
+        <w:rPr>
+          <w:lang w:val="en-US"/>
+        </w:rPr>
+        <w:t>out  if</w:t>
+      </w:r>
+      <w:proofErr w:type="gramEnd"/>
       <w:r>
         <w:rPr>
           <w:lang w:val="en-US"/>
@@ -1094,67 +1096,33 @@
         <w:rPr>
           <w:lang w:val="en-US"/>
         </w:rPr>
-        <w:t>not :</w:t>
+        <w:t>he</w:t>
       </w:r>
       <w:proofErr w:type="gramEnd"/>
-    </w:p>
-    <w:p>
-      <w:pPr>
-        <w:rPr>
-          <w:lang w:val="en-US"/>
-        </w:rPr>
-      </w:pPr>
-      <w:r>
-        <w:rPr>
-          <w:lang w:val="en-US"/>
-        </w:rPr>
-        <w:t xml:space="preserve">Import sub accounts. </w:t>
+      <w:r>
+        <w:rPr>
+          <w:lang w:val="en-US"/>
+        </w:rPr>
+        <w:t xml:space="preserve"> percentages </w:t>
       </w:r>
       <w:proofErr w:type="gramStart"/>
       <w:r>
         <w:rPr>
           <w:lang w:val="en-US"/>
         </w:rPr>
-        <w:t>Need</w:t>
+        <w:t>is</w:t>
       </w:r>
       <w:proofErr w:type="gramEnd"/>
       <w:r>
         <w:rPr>
           <w:lang w:val="en-US"/>
         </w:rPr>
-        <w:t xml:space="preserve"> to delete and recreate sub accounts.</w:t>
-      </w:r>
-    </w:p>
-    <w:p>
-      <w:pPr>
-        <w:rPr>
-          <w:lang w:val="en-US"/>
-        </w:rPr>
-      </w:pPr>
-      <w:r>
-        <w:rPr>
-          <w:lang w:val="en-US"/>
-        </w:rPr>
-        <w:t xml:space="preserve">Similarly for VAT accounts need to delete and recreate. Need to concentrate on Tax percentages. The User reports -&gt; Tax will point </w:t>
-      </w:r>
-      <w:proofErr w:type="gramStart"/>
-      <w:r>
-        <w:rPr>
-          <w:lang w:val="en-US"/>
-        </w:rPr>
-        <w:t>out  if</w:t>
-      </w:r>
-      <w:proofErr w:type="gramEnd"/>
-      <w:r>
-        <w:rPr>
-          <w:lang w:val="en-US"/>
-        </w:rPr>
-        <w:t xml:space="preserve"> he percentages is reflecting the correct tax rates. </w:t>
-      </w:r>
-    </w:p>
-    <w:p>
-      <w:pPr>
-        <w:pStyle w:val="Heading3"/>
+        <w:t xml:space="preserve"> reflecting the correct tax rates. </w:t>
+      </w:r>
+    </w:p>
+    <w:p>
+      <w:pPr>
+        <w:pStyle w:val="3"/>
         <w:rPr>
           <w:lang w:val="en-US"/>
         </w:rPr>
@@ -1176,18 +1144,12 @@
         <w:rPr>
           <w:lang w:val="en-US"/>
         </w:rPr>
-        <w:t>Spreadsheet Export and import</w:t>
-      </w:r>
-      <w:r>
-        <w:rPr>
-          <w:lang w:val="en-US"/>
-        </w:rPr>
-        <w:t xml:space="preserve"> all stock items in Stock items (Default ribbon).</w:t>
-      </w:r>
-    </w:p>
-    <w:p>
-      <w:pPr>
-        <w:pStyle w:val="Heading3"/>
+        <w:t>Spreadsheet Export and import all stock items in Stock items (Default ribbon).</w:t>
+      </w:r>
+    </w:p>
+    <w:p>
+      <w:pPr>
+        <w:pStyle w:val="3"/>
         <w:rPr>
           <w:lang w:val="en-US"/>
         </w:rPr>
@@ -1209,31 +1171,40 @@
         <w:rPr>
           <w:lang w:val="en-US"/>
         </w:rPr>
-        <w:t xml:space="preserve">Txt files - </w:t>
-      </w:r>
-      <w:r>
-        <w:rPr>
-          <w:lang w:val="en-US"/>
-        </w:rPr>
-        <w:t xml:space="preserve">Export </w:t>
-      </w:r>
-      <w:r>
-        <w:rPr>
-          <w:lang w:val="en-US"/>
-        </w:rPr>
-        <w:t xml:space="preserve">and Import options (on Setup ribbon) </w:t>
-      </w:r>
-      <w:r>
-        <w:rPr>
-          <w:lang w:val="en-US"/>
-        </w:rPr>
-        <w:t xml:space="preserve">and import all </w:t>
-      </w:r>
-      <w:r>
-        <w:rPr>
-          <w:lang w:val="en-US"/>
-        </w:rPr>
-        <w:t>debtors.</w:t>
+        <w:t xml:space="preserve">Txt files - Export and Import options (on Setup ribbon) and import all debtors. </w:t>
+      </w:r>
+    </w:p>
+    <w:p>
+      <w:pPr>
+        <w:pStyle w:val="3"/>
+        <w:rPr>
+          <w:lang w:val="en-US"/>
+        </w:rPr>
+      </w:pPr>
+      <w:r>
+        <w:rPr>
+          <w:lang w:val="en-US"/>
+        </w:rPr>
+        <w:t xml:space="preserve">Creditors </w:t>
+      </w:r>
+    </w:p>
+    <w:p>
+      <w:pPr>
+        <w:rPr>
+          <w:lang w:val="en-US"/>
+        </w:rPr>
+      </w:pPr>
+      <w:r>
+        <w:rPr>
+          <w:lang w:val="en-US"/>
+        </w:rPr>
+        <w:t xml:space="preserve">Txt files - Export and Import options (on Setup ribbon) and import all </w:t>
+      </w:r>
+      <w:r>
+        <w:rPr>
+          <w:lang w:val="en-US"/>
+        </w:rPr>
+        <w:t>creditors.</w:t>
       </w:r>
       <w:r>
         <w:rPr>
@@ -1244,53 +1215,14 @@
     </w:p>
     <w:p>
       <w:pPr>
-        <w:pStyle w:val="Heading3"/>
-        <w:rPr>
-          <w:lang w:val="en-US"/>
-        </w:rPr>
-      </w:pPr>
-      <w:r>
-        <w:rPr>
-          <w:lang w:val="en-US"/>
-        </w:rPr>
-        <w:t xml:space="preserve">Creditors </w:t>
-      </w:r>
-    </w:p>
-    <w:p>
-      <w:pPr>
-        <w:rPr>
-          <w:lang w:val="en-US"/>
-        </w:rPr>
-      </w:pPr>
-      <w:r>
-        <w:rPr>
-          <w:lang w:val="en-US"/>
-        </w:rPr>
-        <w:t xml:space="preserve">Txt files - Export and Import options (on Setup ribbon) and import all </w:t>
-      </w:r>
-      <w:r>
-        <w:rPr>
-          <w:lang w:val="en-US"/>
-        </w:rPr>
-        <w:t>creditors.</w:t>
-      </w:r>
-      <w:r>
-        <w:rPr>
-          <w:lang w:val="en-US"/>
-        </w:rPr>
-        <w:t xml:space="preserve"> </w:t>
-      </w:r>
-    </w:p>
-    <w:p>
-      <w:pPr>
-        <w:rPr>
-          <w:lang w:val="en-US"/>
-        </w:rPr>
-      </w:pPr>
-    </w:p>
-    <w:p>
-      <w:pPr>
-        <w:pStyle w:val="Heading3"/>
+        <w:rPr>
+          <w:lang w:val="en-US"/>
+        </w:rPr>
+      </w:pPr>
+    </w:p>
+    <w:p>
+      <w:pPr>
+        <w:pStyle w:val="3"/>
         <w:rPr>
           <w:lang w:val="en-US"/>
         </w:rPr>
@@ -1309,33 +1241,40 @@
           <w:lang w:val="en-US"/>
         </w:rPr>
       </w:pPr>
+      <w:r>
+        <w:rPr>
+          <w:lang w:val="en-US"/>
+        </w:rPr>
+        <w:t>Used the Document Export plugin to export (D</w:t>
+      </w:r>
+      <w:r>
+        <w:rPr>
+          <w:u w:val="double"/>
+          <w:lang w:val="en-US"/>
+        </w:rPr>
+        <w:t xml:space="preserve">ocuments -&gt; Other -&gt; Export) all documents (posted as well as unposted) for </w:t>
+      </w:r>
+      <w:r>
+        <w:rPr>
+          <w:lang w:val="en-US"/>
+        </w:rPr>
+        <w:t>each document type as a TXF document:</w:t>
+      </w:r>
+    </w:p>
+    <w:p>
+      <w:pPr>
+        <w:rPr>
+          <w:lang w:val="en-US"/>
+        </w:rPr>
+      </w:pPr>
       <w:proofErr w:type="spellStart"/>
       <w:r>
         <w:rPr>
           <w:lang w:val="en-US"/>
         </w:rPr>
-        <w:t>UYsed</w:t>
+        <w:t>invoives.txf</w:t>
       </w:r>
       <w:proofErr w:type="spellEnd"/>
-      <w:r>
-        <w:rPr>
-          <w:lang w:val="en-US"/>
-        </w:rPr>
-        <w:t xml:space="preserve"> the Document Export plugin to export (D</w:t>
-      </w:r>
-      <w:r>
-        <w:rPr>
-          <w:u w:val="double"/>
-          <w:lang w:val="en-US"/>
-        </w:rPr>
-        <w:t xml:space="preserve">ocuments -&gt; Other -&gt; Export) all documents (posted as well as unposted) for </w:t>
-      </w:r>
-      <w:r>
-        <w:rPr>
-          <w:lang w:val="en-US"/>
-        </w:rPr>
-        <w:t>each document type as a TXF document:</w:t>
-      </w:r>
     </w:p>
     <w:p>
       <w:pPr>
@@ -1348,9 +1287,15 @@
         <w:rPr>
           <w:lang w:val="en-US"/>
         </w:rPr>
-        <w:t>invoives.txf</w:t>
+        <w:t>quotes.txf</w:t>
       </w:r>
       <w:proofErr w:type="spellEnd"/>
+      <w:r>
+        <w:rPr>
+          <w:lang w:val="en-US"/>
+        </w:rPr>
+        <w:t xml:space="preserve"> </w:t>
+      </w:r>
     </w:p>
     <w:p>
       <w:pPr>
@@ -1363,9 +1308,24 @@
         <w:rPr>
           <w:lang w:val="en-US"/>
         </w:rPr>
-        <w:t>quotes.txf</w:t>
+        <w:t>purchases.txf</w:t>
       </w:r>
       <w:proofErr w:type="spellEnd"/>
+    </w:p>
+    <w:p>
+      <w:pPr>
+        <w:rPr>
+          <w:lang w:val="en-US"/>
+        </w:rPr>
+      </w:pPr>
+      <w:proofErr w:type="spellStart"/>
+      <w:r>
+        <w:rPr>
+          <w:lang w:val="en-US"/>
+        </w:rPr>
+        <w:t>orders.txf</w:t>
+      </w:r>
+      <w:proofErr w:type="spellEnd"/>
       <w:r>
         <w:rPr>
           <w:lang w:val="en-US"/>
@@ -1375,43 +1335,7 @@
     </w:p>
     <w:p>
       <w:pPr>
-        <w:rPr>
-          <w:lang w:val="en-US"/>
-        </w:rPr>
-      </w:pPr>
-      <w:proofErr w:type="spellStart"/>
-      <w:r>
-        <w:rPr>
-          <w:lang w:val="en-US"/>
-        </w:rPr>
-        <w:t>purchases.txf</w:t>
-      </w:r>
-      <w:proofErr w:type="spellEnd"/>
-    </w:p>
-    <w:p>
-      <w:pPr>
-        <w:rPr>
-          <w:lang w:val="en-US"/>
-        </w:rPr>
-      </w:pPr>
-      <w:proofErr w:type="spellStart"/>
-      <w:r>
-        <w:rPr>
-          <w:lang w:val="en-US"/>
-        </w:rPr>
-        <w:t>orders.txf</w:t>
-      </w:r>
-      <w:proofErr w:type="spellEnd"/>
-      <w:r>
-        <w:rPr>
-          <w:lang w:val="en-US"/>
-        </w:rPr>
-        <w:t xml:space="preserve"> </w:t>
-      </w:r>
-    </w:p>
-    <w:p>
-      <w:pPr>
-        <w:pStyle w:val="Heading2"/>
+        <w:pStyle w:val="2"/>
         <w:rPr>
           <w:lang w:val="en-US"/>
         </w:rPr>
@@ -1836,16 +1760,16 @@
     <w:lsdException w:name="Unresolved Mention" w:semiHidden="1" w:unhideWhenUsed="1"/>
     <w:lsdException w:name="Smart Link" w:semiHidden="1" w:unhideWhenUsed="1"/>
   </w:latentStyles>
-  <w:style w:type="paragraph" w:default="1" w:styleId="Normal">
+  <w:style w:type="paragraph" w:default="1" w:styleId="a">
     <w:name w:val="Normal"/>
     <w:qFormat/>
     <w:rsid w:val="00F112A3"/>
   </w:style>
-  <w:style w:type="paragraph" w:styleId="Heading1">
+  <w:style w:type="paragraph" w:styleId="1">
     <w:name w:val="heading 1"/>
-    <w:basedOn w:val="Normal"/>
-    <w:next w:val="Normal"/>
-    <w:link w:val="Heading1Char"/>
+    <w:basedOn w:val="a"/>
+    <w:next w:val="a"/>
+    <w:link w:val="1Char"/>
     <w:uiPriority w:val="9"/>
     <w:qFormat/>
     <w:rsid w:val="000E40E5"/>
@@ -1862,11 +1786,11 @@
       <w:szCs w:val="40"/>
     </w:rPr>
   </w:style>
-  <w:style w:type="paragraph" w:styleId="Heading2">
+  <w:style w:type="paragraph" w:styleId="2">
     <w:name w:val="heading 2"/>
-    <w:basedOn w:val="Normal"/>
-    <w:next w:val="Normal"/>
-    <w:link w:val="Heading2Char"/>
+    <w:basedOn w:val="a"/>
+    <w:next w:val="a"/>
+    <w:link w:val="2Char"/>
     <w:uiPriority w:val="9"/>
     <w:unhideWhenUsed/>
     <w:qFormat/>
@@ -1884,11 +1808,11 @@
       <w:szCs w:val="32"/>
     </w:rPr>
   </w:style>
-  <w:style w:type="paragraph" w:styleId="Heading3">
+  <w:style w:type="paragraph" w:styleId="3">
     <w:name w:val="heading 3"/>
-    <w:basedOn w:val="Normal"/>
-    <w:next w:val="Normal"/>
-    <w:link w:val="Heading3Char"/>
+    <w:basedOn w:val="a"/>
+    <w:next w:val="a"/>
+    <w:link w:val="3Char"/>
     <w:uiPriority w:val="9"/>
     <w:unhideWhenUsed/>
     <w:qFormat/>
@@ -1906,11 +1830,11 @@
       <w:szCs w:val="28"/>
     </w:rPr>
   </w:style>
-  <w:style w:type="paragraph" w:styleId="Heading4">
+  <w:style w:type="paragraph" w:styleId="4">
     <w:name w:val="heading 4"/>
-    <w:basedOn w:val="Normal"/>
-    <w:next w:val="Normal"/>
-    <w:link w:val="Heading4Char"/>
+    <w:basedOn w:val="a"/>
+    <w:next w:val="a"/>
+    <w:link w:val="4Char"/>
     <w:uiPriority w:val="9"/>
     <w:semiHidden/>
     <w:unhideWhenUsed/>
@@ -1929,11 +1853,11 @@
       <w:color w:val="0F4761" w:themeColor="accent1" w:themeShade="BF"/>
     </w:rPr>
   </w:style>
-  <w:style w:type="paragraph" w:styleId="Heading5">
+  <w:style w:type="paragraph" w:styleId="5">
     <w:name w:val="heading 5"/>
-    <w:basedOn w:val="Normal"/>
-    <w:next w:val="Normal"/>
-    <w:link w:val="Heading5Char"/>
+    <w:basedOn w:val="a"/>
+    <w:next w:val="a"/>
+    <w:link w:val="5Char"/>
     <w:uiPriority w:val="9"/>
     <w:semiHidden/>
     <w:unhideWhenUsed/>
@@ -1950,11 +1874,11 @@
       <w:color w:val="0F4761" w:themeColor="accent1" w:themeShade="BF"/>
     </w:rPr>
   </w:style>
-  <w:style w:type="paragraph" w:styleId="Heading6">
+  <w:style w:type="paragraph" w:styleId="6">
     <w:name w:val="heading 6"/>
-    <w:basedOn w:val="Normal"/>
-    <w:next w:val="Normal"/>
-    <w:link w:val="Heading6Char"/>
+    <w:basedOn w:val="a"/>
+    <w:next w:val="a"/>
+    <w:link w:val="6Char"/>
     <w:uiPriority w:val="9"/>
     <w:semiHidden/>
     <w:unhideWhenUsed/>
@@ -1973,11 +1897,11 @@
       <w:color w:val="595959" w:themeColor="text1" w:themeTint="A6"/>
     </w:rPr>
   </w:style>
-  <w:style w:type="paragraph" w:styleId="Heading7">
+  <w:style w:type="paragraph" w:styleId="7">
     <w:name w:val="heading 7"/>
-    <w:basedOn w:val="Normal"/>
-    <w:next w:val="Normal"/>
-    <w:link w:val="Heading7Char"/>
+    <w:basedOn w:val="a"/>
+    <w:next w:val="a"/>
+    <w:link w:val="7Char"/>
     <w:uiPriority w:val="9"/>
     <w:semiHidden/>
     <w:unhideWhenUsed/>
@@ -1994,11 +1918,11 @@
       <w:color w:val="595959" w:themeColor="text1" w:themeTint="A6"/>
     </w:rPr>
   </w:style>
-  <w:style w:type="paragraph" w:styleId="Heading8">
+  <w:style w:type="paragraph" w:styleId="8">
     <w:name w:val="heading 8"/>
-    <w:basedOn w:val="Normal"/>
-    <w:next w:val="Normal"/>
-    <w:link w:val="Heading8Char"/>
+    <w:basedOn w:val="a"/>
+    <w:next w:val="a"/>
+    <w:link w:val="8Char"/>
     <w:uiPriority w:val="9"/>
     <w:semiHidden/>
     <w:unhideWhenUsed/>
@@ -2017,11 +1941,11 @@
       <w:color w:val="272727" w:themeColor="text1" w:themeTint="D8"/>
     </w:rPr>
   </w:style>
-  <w:style w:type="paragraph" w:styleId="Heading9">
+  <w:style w:type="paragraph" w:styleId="9">
     <w:name w:val="heading 9"/>
-    <w:basedOn w:val="Normal"/>
-    <w:next w:val="Normal"/>
-    <w:link w:val="Heading9Char"/>
+    <w:basedOn w:val="a"/>
+    <w:next w:val="a"/>
+    <w:link w:val="9Char"/>
     <w:uiPriority w:val="9"/>
     <w:semiHidden/>
     <w:unhideWhenUsed/>
@@ -2038,12 +1962,13 @@
       <w:color w:val="272727" w:themeColor="text1" w:themeTint="D8"/>
     </w:rPr>
   </w:style>
-  <w:style w:type="character" w:default="1" w:styleId="DefaultParagraphFont">
+  <w:style w:type="character" w:default="1" w:styleId="a0">
     <w:name w:val="Default Paragraph Font"/>
     <w:uiPriority w:val="1"/>
+    <w:semiHidden/>
     <w:unhideWhenUsed/>
   </w:style>
-  <w:style w:type="table" w:default="1" w:styleId="TableNormal">
+  <w:style w:type="table" w:default="1" w:styleId="a1">
     <w:name w:val="Normal Table"/>
     <w:uiPriority w:val="99"/>
     <w:semiHidden/>
@@ -2058,7 +1983,7 @@
       </w:tblCellMar>
     </w:tblPr>
   </w:style>
-  <w:style w:type="numbering" w:default="1" w:styleId="NoList">
+  <w:style w:type="numbering" w:default="1" w:styleId="a2">
     <w:name w:val="No List"/>
     <w:uiPriority w:val="99"/>
     <w:semiHidden/>
@@ -2066,7 +1991,7 @@
   </w:style>
   <w:style w:type="paragraph" w:customStyle="1" w:styleId="BlockText1">
     <w:name w:val="Block Text1"/>
-    <w:basedOn w:val="Normal"/>
+    <w:basedOn w:val="a"/>
     <w:link w:val="BlocktextChar"/>
     <w:autoRedefine/>
     <w:qFormat/>
@@ -2089,7 +2014,7 @@
   </w:style>
   <w:style w:type="character" w:customStyle="1" w:styleId="BlocktextChar">
     <w:name w:val="Block text Char"/>
-    <w:basedOn w:val="DefaultParagraphFont"/>
+    <w:basedOn w:val="a0"/>
     <w:link w:val="BlockText1"/>
     <w:rsid w:val="001F2584"/>
     <w:rPr>
@@ -2099,10 +2024,10 @@
       <w14:cntxtAlts/>
     </w:rPr>
   </w:style>
-  <w:style w:type="character" w:customStyle="1" w:styleId="Heading1Char">
-    <w:name w:val="Heading 1 Char"/>
-    <w:basedOn w:val="DefaultParagraphFont"/>
-    <w:link w:val="Heading1"/>
+  <w:style w:type="character" w:customStyle="1" w:styleId="1Char">
+    <w:name w:val="العنوان 1 Char"/>
+    <w:basedOn w:val="a0"/>
+    <w:link w:val="1"/>
     <w:uiPriority w:val="9"/>
     <w:rsid w:val="000E40E5"/>
     <w:rPr>
@@ -2112,10 +2037,10 @@
       <w:szCs w:val="40"/>
     </w:rPr>
   </w:style>
-  <w:style w:type="character" w:customStyle="1" w:styleId="Heading2Char">
-    <w:name w:val="Heading 2 Char"/>
-    <w:basedOn w:val="DefaultParagraphFont"/>
-    <w:link w:val="Heading2"/>
+  <w:style w:type="character" w:customStyle="1" w:styleId="2Char">
+    <w:name w:val="عنوان 2 Char"/>
+    <w:basedOn w:val="a0"/>
+    <w:link w:val="2"/>
     <w:uiPriority w:val="9"/>
     <w:rsid w:val="000E40E5"/>
     <w:rPr>
@@ -2125,10 +2050,10 @@
       <w:szCs w:val="32"/>
     </w:rPr>
   </w:style>
-  <w:style w:type="character" w:customStyle="1" w:styleId="Heading3Char">
-    <w:name w:val="Heading 3 Char"/>
-    <w:basedOn w:val="DefaultParagraphFont"/>
-    <w:link w:val="Heading3"/>
+  <w:style w:type="character" w:customStyle="1" w:styleId="3Char">
+    <w:name w:val="عنوان 3 Char"/>
+    <w:basedOn w:val="a0"/>
+    <w:link w:val="3"/>
     <w:uiPriority w:val="9"/>
     <w:rsid w:val="000E40E5"/>
     <w:rPr>
@@ -2138,10 +2063,10 @@
       <w:szCs w:val="28"/>
     </w:rPr>
   </w:style>
-  <w:style w:type="character" w:customStyle="1" w:styleId="Heading4Char">
-    <w:name w:val="Heading 4 Char"/>
-    <w:basedOn w:val="DefaultParagraphFont"/>
-    <w:link w:val="Heading4"/>
+  <w:style w:type="character" w:customStyle="1" w:styleId="4Char">
+    <w:name w:val="عنوان 4 Char"/>
+    <w:basedOn w:val="a0"/>
+    <w:link w:val="4"/>
     <w:uiPriority w:val="9"/>
     <w:semiHidden/>
     <w:rsid w:val="000E40E5"/>
@@ -2152,10 +2077,10 @@
       <w:color w:val="0F4761" w:themeColor="accent1" w:themeShade="BF"/>
     </w:rPr>
   </w:style>
-  <w:style w:type="character" w:customStyle="1" w:styleId="Heading5Char">
-    <w:name w:val="Heading 5 Char"/>
-    <w:basedOn w:val="DefaultParagraphFont"/>
-    <w:link w:val="Heading5"/>
+  <w:style w:type="character" w:customStyle="1" w:styleId="5Char">
+    <w:name w:val="عنوان 5 Char"/>
+    <w:basedOn w:val="a0"/>
+    <w:link w:val="5"/>
     <w:uiPriority w:val="9"/>
     <w:semiHidden/>
     <w:rsid w:val="000E40E5"/>
@@ -2164,10 +2089,10 @@
       <w:color w:val="0F4761" w:themeColor="accent1" w:themeShade="BF"/>
     </w:rPr>
   </w:style>
-  <w:style w:type="character" w:customStyle="1" w:styleId="Heading6Char">
-    <w:name w:val="Heading 6 Char"/>
-    <w:basedOn w:val="DefaultParagraphFont"/>
-    <w:link w:val="Heading6"/>
+  <w:style w:type="character" w:customStyle="1" w:styleId="6Char">
+    <w:name w:val="عنوان 6 Char"/>
+    <w:basedOn w:val="a0"/>
+    <w:link w:val="6"/>
     <w:uiPriority w:val="9"/>
     <w:semiHidden/>
     <w:rsid w:val="000E40E5"/>
@@ -2178,10 +2103,10 @@
       <w:color w:val="595959" w:themeColor="text1" w:themeTint="A6"/>
     </w:rPr>
   </w:style>
-  <w:style w:type="character" w:customStyle="1" w:styleId="Heading7Char">
-    <w:name w:val="Heading 7 Char"/>
-    <w:basedOn w:val="DefaultParagraphFont"/>
-    <w:link w:val="Heading7"/>
+  <w:style w:type="character" w:customStyle="1" w:styleId="7Char">
+    <w:name w:val="عنوان 7 Char"/>
+    <w:basedOn w:val="a0"/>
+    <w:link w:val="7"/>
     <w:uiPriority w:val="9"/>
     <w:semiHidden/>
     <w:rsid w:val="000E40E5"/>
@@ -2190,10 +2115,10 @@
       <w:color w:val="595959" w:themeColor="text1" w:themeTint="A6"/>
     </w:rPr>
   </w:style>
-  <w:style w:type="character" w:customStyle="1" w:styleId="Heading8Char">
-    <w:name w:val="Heading 8 Char"/>
-    <w:basedOn w:val="DefaultParagraphFont"/>
-    <w:link w:val="Heading8"/>
+  <w:style w:type="character" w:customStyle="1" w:styleId="8Char">
+    <w:name w:val="عنوان 8 Char"/>
+    <w:basedOn w:val="a0"/>
+    <w:link w:val="8"/>
     <w:uiPriority w:val="9"/>
     <w:semiHidden/>
     <w:rsid w:val="000E40E5"/>
@@ -2204,10 +2129,10 @@
       <w:color w:val="272727" w:themeColor="text1" w:themeTint="D8"/>
     </w:rPr>
   </w:style>
-  <w:style w:type="character" w:customStyle="1" w:styleId="Heading9Char">
-    <w:name w:val="Heading 9 Char"/>
-    <w:basedOn w:val="DefaultParagraphFont"/>
-    <w:link w:val="Heading9"/>
+  <w:style w:type="character" w:customStyle="1" w:styleId="9Char">
+    <w:name w:val="عنوان 9 Char"/>
+    <w:basedOn w:val="a0"/>
+    <w:link w:val="9"/>
     <w:uiPriority w:val="9"/>
     <w:semiHidden/>
     <w:rsid w:val="000E40E5"/>
@@ -2216,11 +2141,11 @@
       <w:color w:val="272727" w:themeColor="text1" w:themeTint="D8"/>
     </w:rPr>
   </w:style>
-  <w:style w:type="paragraph" w:styleId="Title">
+  <w:style w:type="paragraph" w:styleId="a3">
     <w:name w:val="Title"/>
-    <w:basedOn w:val="Normal"/>
-    <w:next w:val="Normal"/>
-    <w:link w:val="TitleChar"/>
+    <w:basedOn w:val="a"/>
+    <w:next w:val="a"/>
+    <w:link w:val="Char"/>
     <w:uiPriority w:val="10"/>
     <w:qFormat/>
     <w:rsid w:val="000E40E5"/>
@@ -2236,10 +2161,10 @@
       <w:szCs w:val="56"/>
     </w:rPr>
   </w:style>
-  <w:style w:type="character" w:customStyle="1" w:styleId="TitleChar">
-    <w:name w:val="Title Char"/>
-    <w:basedOn w:val="DefaultParagraphFont"/>
-    <w:link w:val="Title"/>
+  <w:style w:type="character" w:customStyle="1" w:styleId="Char">
+    <w:name w:val="العنوان Char"/>
+    <w:basedOn w:val="a0"/>
+    <w:link w:val="a3"/>
     <w:uiPriority w:val="10"/>
     <w:rsid w:val="000E40E5"/>
     <w:rPr>
@@ -2250,11 +2175,11 @@
       <w:szCs w:val="56"/>
     </w:rPr>
   </w:style>
-  <w:style w:type="paragraph" w:styleId="Subtitle">
+  <w:style w:type="paragraph" w:styleId="a4">
     <w:name w:val="Subtitle"/>
-    <w:basedOn w:val="Normal"/>
-    <w:next w:val="Normal"/>
-    <w:link w:val="SubtitleChar"/>
+    <w:basedOn w:val="a"/>
+    <w:next w:val="a"/>
+    <w:link w:val="Char0"/>
     <w:uiPriority w:val="11"/>
     <w:qFormat/>
     <w:rsid w:val="000E40E5"/>
@@ -2271,10 +2196,10 @@
       <w:szCs w:val="28"/>
     </w:rPr>
   </w:style>
-  <w:style w:type="character" w:customStyle="1" w:styleId="SubtitleChar">
-    <w:name w:val="Subtitle Char"/>
-    <w:basedOn w:val="DefaultParagraphFont"/>
-    <w:link w:val="Subtitle"/>
+  <w:style w:type="character" w:customStyle="1" w:styleId="Char0">
+    <w:name w:val="عنوان فرعي Char"/>
+    <w:basedOn w:val="a0"/>
+    <w:link w:val="a4"/>
     <w:uiPriority w:val="11"/>
     <w:rsid w:val="000E40E5"/>
     <w:rPr>
@@ -2285,11 +2210,11 @@
       <w:szCs w:val="28"/>
     </w:rPr>
   </w:style>
-  <w:style w:type="paragraph" w:styleId="Quote">
+  <w:style w:type="paragraph" w:styleId="a5">
     <w:name w:val="Quote"/>
-    <w:basedOn w:val="Normal"/>
-    <w:next w:val="Normal"/>
-    <w:link w:val="QuoteChar"/>
+    <w:basedOn w:val="a"/>
+    <w:next w:val="a"/>
+    <w:link w:val="Char1"/>
     <w:uiPriority w:val="29"/>
     <w:qFormat/>
     <w:rsid w:val="000E40E5"/>
@@ -2303,10 +2228,10 @@
       <w:color w:val="404040" w:themeColor="text1" w:themeTint="BF"/>
     </w:rPr>
   </w:style>
-  <w:style w:type="character" w:customStyle="1" w:styleId="QuoteChar">
-    <w:name w:val="Quote Char"/>
-    <w:basedOn w:val="DefaultParagraphFont"/>
-    <w:link w:val="Quote"/>
+  <w:style w:type="character" w:customStyle="1" w:styleId="Char1">
+    <w:name w:val="اقتباس Char"/>
+    <w:basedOn w:val="a0"/>
+    <w:link w:val="a5"/>
     <w:uiPriority w:val="29"/>
     <w:rsid w:val="000E40E5"/>
     <w:rPr>
@@ -2315,9 +2240,9 @@
       <w:color w:val="404040" w:themeColor="text1" w:themeTint="BF"/>
     </w:rPr>
   </w:style>
-  <w:style w:type="paragraph" w:styleId="ListParagraph">
+  <w:style w:type="paragraph" w:styleId="a6">
     <w:name w:val="List Paragraph"/>
-    <w:basedOn w:val="Normal"/>
+    <w:basedOn w:val="a"/>
     <w:uiPriority w:val="34"/>
     <w:qFormat/>
     <w:rsid w:val="000E40E5"/>
@@ -2326,9 +2251,9 @@
       <w:contextualSpacing/>
     </w:pPr>
   </w:style>
-  <w:style w:type="character" w:styleId="IntenseEmphasis">
+  <w:style w:type="character" w:styleId="a7">
     <w:name w:val="Intense Emphasis"/>
-    <w:basedOn w:val="DefaultParagraphFont"/>
+    <w:basedOn w:val="a0"/>
     <w:uiPriority w:val="21"/>
     <w:qFormat/>
     <w:rsid w:val="000E40E5"/>
@@ -2338,11 +2263,11 @@
       <w:color w:val="0F4761" w:themeColor="accent1" w:themeShade="BF"/>
     </w:rPr>
   </w:style>
-  <w:style w:type="paragraph" w:styleId="IntenseQuote">
+  <w:style w:type="paragraph" w:styleId="a8">
     <w:name w:val="Intense Quote"/>
-    <w:basedOn w:val="Normal"/>
-    <w:next w:val="Normal"/>
-    <w:link w:val="IntenseQuoteChar"/>
+    <w:basedOn w:val="a"/>
+    <w:next w:val="a"/>
+    <w:link w:val="Char2"/>
     <w:uiPriority w:val="30"/>
     <w:qFormat/>
     <w:rsid w:val="000E40E5"/>
@@ -2361,10 +2286,10 @@
       <w:color w:val="0F4761" w:themeColor="accent1" w:themeShade="BF"/>
     </w:rPr>
   </w:style>
-  <w:style w:type="character" w:customStyle="1" w:styleId="IntenseQuoteChar">
-    <w:name w:val="Intense Quote Char"/>
-    <w:basedOn w:val="DefaultParagraphFont"/>
-    <w:link w:val="IntenseQuote"/>
+  <w:style w:type="character" w:customStyle="1" w:styleId="Char2">
+    <w:name w:val="اقتباس مكثف Char"/>
+    <w:basedOn w:val="a0"/>
+    <w:link w:val="a8"/>
     <w:uiPriority w:val="30"/>
     <w:rsid w:val="000E40E5"/>
     <w:rPr>
@@ -2373,9 +2298,9 @@
       <w:color w:val="0F4761" w:themeColor="accent1" w:themeShade="BF"/>
     </w:rPr>
   </w:style>
-  <w:style w:type="character" w:styleId="IntenseReference">
+  <w:style w:type="character" w:styleId="a9">
     <w:name w:val="Intense Reference"/>
-    <w:basedOn w:val="DefaultParagraphFont"/>
+    <w:basedOn w:val="a0"/>
     <w:uiPriority w:val="32"/>
     <w:qFormat/>
     <w:rsid w:val="000E40E5"/>

</xml_diff>